<commit_message>
Completed section 2.6 and most of 2.5
</commit_message>
<xml_diff>
--- a/Milestone4/M4_Beta_Launch_and_Reviews (1) (2).docx
+++ b/Milestone4/M4_Beta_Launch_and_Reviews (1) (2).docx
@@ -2,8 +2,6 @@
 <file path=word/document.xml><?xml version="1.0" encoding="utf-8"?>
 <w:document xmlns:wpc="http://schemas.microsoft.com/office/word/2010/wordprocessingCanvas" xmlns:cx="http://schemas.microsoft.com/office/drawing/2014/chartex" xmlns:cx1="http://schemas.microsoft.com/office/drawing/2015/9/8/chartex" xmlns:cx2="http://schemas.microsoft.com/office/drawing/2015/10/21/chartex" xmlns:cx3="http://schemas.microsoft.com/office/drawing/2016/5/9/chartex" xmlns:cx4="http://schemas.microsoft.com/office/drawing/2016/5/10/chartex" xmlns:cx5="http://schemas.microsoft.com/office/drawing/2016/5/11/chartex" xmlns:cx6="http://schemas.microsoft.com/office/drawing/2016/5/12/chartex" xmlns:cx7="http://schemas.microsoft.com/office/drawing/2016/5/13/chartex" xmlns:cx8="http://schemas.microsoft.com/office/drawing/2016/5/14/chartex" xmlns:mc="http://schemas.openxmlformats.org/markup-compatibility/2006" xmlns:aink="http://schemas.microsoft.com/office/drawing/2016/ink" xmlns:am3d="http://schemas.microsoft.com/office/drawing/2017/model3d" xmlns:o="urn:schemas-microsoft-com:office:office" xmlns:r="http://schemas.openxmlformats.org/officeDocument/2006/relationships" xmlns:m="http://schemas.openxmlformats.org/officeDocument/2006/math" xmlns:v="urn:schemas-microsoft-com:vml" xmlns:wp14="http://schemas.microsoft.com/office/word/2010/wordprocessingDrawing" xmlns:wp="http://schemas.openxmlformats.org/drawingml/2006/wordprocessingDrawing" xmlns:w10="urn:schemas-microsoft-com:office:word" xmlns:w="http://schemas.openxmlformats.org/wordprocessingml/2006/main" xmlns:w14="http://schemas.microsoft.com/office/word/2010/wordml" xmlns:w15="http://schemas.microsoft.com/office/word/2012/wordml" xmlns:w16cid="http://schemas.microsoft.com/office/word/2016/wordml/cid" xmlns:w16se="http://schemas.microsoft.com/office/word/2015/wordml/symex" xmlns:wpg="http://schemas.microsoft.com/office/word/2010/wordprocessingGroup" xmlns:wpi="http://schemas.microsoft.com/office/word/2010/wordprocessingInk" xmlns:wne="http://schemas.microsoft.com/office/word/2006/wordml" xmlns:wps="http://schemas.microsoft.com/office/word/2010/wordprocessingShape" mc:Ignorable="w14 w15 w16se w16cid wp14">
   <w:body>
-    <w:bookmarkStart w:id="0" w:name="_GoBack" w:displacedByCustomXml="next"/>
-    <w:bookmarkEnd w:id="0" w:displacedByCustomXml="next"/>
     <w:sdt>
       <w:sdtPr>
         <w:id w:val="-88319113"/>
@@ -1569,6 +1567,7 @@
         <w:jc w:val="left"/>
       </w:pPr>
       <w:r>
+        <w:lastRenderedPageBreak/>
         <w:t xml:space="preserve"> a) Create formal QA test plan (consult QA class material). Basically, it has to contain: 1) Test objectives: max 0.5 pages </w:t>
       </w:r>
     </w:p>
@@ -1693,43 +1692,27 @@
       <w:pPr>
         <w:pStyle w:val="BodyText"/>
         <w:jc w:val="left"/>
-        <w:rPr>
-          <w:color w:val="1F497D" w:themeColor="text2"/>
-        </w:rPr>
-      </w:pPr>
-      <w:r>
-        <w:rPr>
-          <w:color w:val="1F497D" w:themeColor="text2"/>
-        </w:rPr>
-        <w:t xml:space="preserve">2.6 Self-check on best practices for security – ½ page </w:t>
-      </w:r>
-    </w:p>
-    <w:p>
-      <w:pPr>
-        <w:pStyle w:val="BodyText"/>
-        <w:jc w:val="left"/>
-      </w:pPr>
-      <w:r>
-        <w:t xml:space="preserve">1) List major assets you are protecting </w:t>
-      </w:r>
-    </w:p>
-    <w:p>
-      <w:pPr>
-        <w:pStyle w:val="BodyText"/>
-        <w:jc w:val="left"/>
-      </w:pPr>
-      <w:r>
-        <w:t xml:space="preserve">2) Confirm that you encrypt password in the DB </w:t>
-      </w:r>
-    </w:p>
-    <w:p>
-      <w:pPr>
-        <w:pStyle w:val="BodyText"/>
-        <w:jc w:val="left"/>
-      </w:pPr>
-      <w:r>
-        <w:t>3) Confirm Input data validation (list what is being validated and what code you used) – we request that you validate search bar input;</w:t>
-      </w:r>
+      </w:pPr>
+      <w:hyperlink w:anchor="Code" w:history="1">
+        <w:r>
+          <w:rPr>
+            <w:rStyle w:val="Hyperlink"/>
+          </w:rPr>
+          <w:t>Code for</w:t>
+        </w:r>
+        <w:r>
+          <w:rPr>
+            <w:rStyle w:val="Hyperlink"/>
+          </w:rPr>
+          <w:t xml:space="preserve"> </w:t>
+        </w:r>
+        <w:r>
+          <w:rPr>
+            <w:rStyle w:val="Hyperlink"/>
+          </w:rPr>
+          <w:t>Timer</w:t>
+        </w:r>
+      </w:hyperlink>
     </w:p>
     <w:p>
       <w:pPr>
@@ -1749,32 +1732,47 @@
         <w:rPr>
           <w:color w:val="1F497D" w:themeColor="text2"/>
         </w:rPr>
-        <w:t xml:space="preserve">2.7 Self-check: Adherence to original Non-functional specs </w:t>
+        <w:t xml:space="preserve">2.6 Self-check on best practices for security – ½ page </w:t>
       </w:r>
     </w:p>
     <w:p>
       <w:pPr>
         <w:pStyle w:val="BodyText"/>
+        <w:ind w:firstLine="720"/>
         <w:jc w:val="left"/>
       </w:pPr>
       <w:r>
-        <w:t>Copy all original non-functional specs as in high level application document published at the very beginning of the class and then for each say DONE if it is done (which is expected and required); ON TRACK if it is in the process of being done and you are sure it will be completed on time; or ISSUE meaning you have some problems and then explain it.</w:t>
+        <w:t>The only assets that are being protected are the user credentials. This includes their z-number and password, more so their password. The password is encrypted using the PHP password_hash function. The function takes in the user</w:t>
+      </w:r>
+      <w:r>
+        <w:t>’s</w:t>
+      </w:r>
+      <w:r>
+        <w:t xml:space="preserve"> password as a parameter and passes it through the crypt function. The crypt function generates a random salt and uses that in the algorithm to encrypt the password.</w:t>
+      </w:r>
+      <w:r>
+        <w:t xml:space="preserve"> The resulted encrypted password is then stored in a variable that is then </w:t>
+      </w:r>
+      <w:r>
+        <w:lastRenderedPageBreak/>
+        <w:t xml:space="preserve">passed into the database. Along with the encrypted password, the salt that is generated and the algorithm used is also stored in the database so that it can be used to decrypt the password when validating a user’s credentials. The only information that </w:t>
+      </w:r>
+      <w:r>
+        <w:t xml:space="preserve">is being validate is the user’s z-number and their password. </w:t>
       </w:r>
     </w:p>
     <w:p>
       <w:pPr>
         <w:pStyle w:val="BodyText"/>
+        <w:ind w:firstLine="720"/>
         <w:jc w:val="left"/>
       </w:pPr>
       <w:r>
-        <w:t>Note: you must adhere to all original non-functional specs as published in the original high-level specification document. Failure to do so may cause reduced grade.</w:t>
-      </w:r>
-    </w:p>
-    <w:p>
-      <w:pPr>
-        <w:pStyle w:val="BodyText"/>
-        <w:jc w:val="left"/>
-      </w:pPr>
+        <w:t>The z-number is validated through the input field in the html file. The field only takes numbers as inputs</w:t>
+      </w:r>
+      <w:r>
+        <w:t xml:space="preserve"> and the input must be 8 characters long as this is the length of a z-number. If the input is less than 8 characters, the user is notified with a message saying that it must be 8 characters long. If the input is anything other than a number, it is not registered. Passwords are validated through the input field in the html file also. The password is hidden when typed and it cannot exceed a length of 25 characters. This prevents any malicious code from being inputted into the system.</w:t>
+      </w:r>
     </w:p>
     <w:p>
       <w:pPr>
@@ -1788,7 +1786,7 @@
         <w:rPr>
           <w:color w:val="1F497D" w:themeColor="text2"/>
         </w:rPr>
-        <w:t xml:space="preserve">3 Submission </w:t>
+        <w:t xml:space="preserve">2.7 Self-check: Adherence to original Non-functional specs </w:t>
       </w:r>
     </w:p>
     <w:p>
@@ -1797,7 +1795,7 @@
         <w:jc w:val="left"/>
       </w:pPr>
       <w:r>
-        <w:t xml:space="preserve">Team lead submit Milestone 4 document to Canvas by due date 4 Grading criteria Your document needs to be well-written, well-organized (formatted) and reads well. </w:t>
+        <w:t>Copy all original non-functional specs as in high level application document published at the very beginning of the class and then for each say DONE if it is done (which is expected and required); ON TRACK if it is in the process of being done and you are sure it will be completed on time; or ISSUE meaning you have some problems and then explain it.</w:t>
       </w:r>
     </w:p>
     <w:p>
@@ -1806,80 +1804,1006 @@
         <w:jc w:val="left"/>
       </w:pPr>
       <w:r>
-        <w:t xml:space="preserve">Grading is based on cohesiveness and completeness. </w:t>
+        <w:t>Note: you must adhere to all original non-functional specs as published in the original high-level specification document. Failure to do so may cause reduced grade.</w:t>
       </w:r>
     </w:p>
     <w:p>
       <w:pPr>
         <w:pStyle w:val="BodyText"/>
         <w:jc w:val="left"/>
-      </w:pPr>
-      <w:r>
-        <w:t xml:space="preserve">1) Title page 10 points </w:t>
-      </w:r>
+        <w:rPr>
+          <w:color w:val="1F497D" w:themeColor="text2"/>
+        </w:rPr>
+      </w:pPr>
     </w:p>
     <w:p>
       <w:pPr>
         <w:pStyle w:val="BodyText"/>
         <w:jc w:val="left"/>
       </w:pPr>
-      <w:r>
-        <w:t xml:space="preserve">2) Product summary 10 points </w:t>
-      </w:r>
     </w:p>
     <w:p>
       <w:pPr>
         <w:pStyle w:val="BodyText"/>
         <w:jc w:val="left"/>
       </w:pPr>
-      <w:r>
-        <w:t xml:space="preserve">3) Usability test pan 20 points </w:t>
-      </w:r>
     </w:p>
     <w:p>
       <w:pPr>
         <w:pStyle w:val="BodyText"/>
         <w:jc w:val="left"/>
       </w:pPr>
-      <w:r>
-        <w:t xml:space="preserve">4) QA test plan 20 points </w:t>
-      </w:r>
     </w:p>
     <w:p>
       <w:pPr>
         <w:pStyle w:val="BodyText"/>
         <w:jc w:val="left"/>
       </w:pPr>
-      <w:r>
-        <w:t xml:space="preserve">5) Code review 20 points </w:t>
-      </w:r>
     </w:p>
     <w:p>
       <w:pPr>
         <w:pStyle w:val="BodyText"/>
         <w:jc w:val="left"/>
       </w:pPr>
-      <w:r>
-        <w:t xml:space="preserve">6) Best practice for security 10 points </w:t>
-      </w:r>
     </w:p>
     <w:p>
       <w:pPr>
         <w:pStyle w:val="BodyText"/>
         <w:jc w:val="left"/>
       </w:pPr>
-      <w:r>
-        <w:t xml:space="preserve">7) Non-functional requirements 10 points </w:t>
-      </w:r>
     </w:p>
     <w:p>
       <w:pPr>
         <w:pStyle w:val="BodyText"/>
         <w:jc w:val="left"/>
       </w:pPr>
-      <w:r>
-        <w:t>Total: 100 points</w:t>
-      </w:r>
+      <w:bookmarkStart w:id="0" w:name="_GoBack"/>
+      <w:bookmarkEnd w:id="0"/>
+    </w:p>
+    <w:p>
+      <w:pPr>
+        <w:pStyle w:val="BodyText"/>
+        <w:jc w:val="left"/>
+      </w:pPr>
+    </w:p>
+    <w:p>
+      <w:pPr>
+        <w:pStyle w:val="BodyText"/>
+        <w:jc w:val="left"/>
+      </w:pPr>
+    </w:p>
+    <w:p>
+      <w:pPr>
+        <w:pStyle w:val="BodyText"/>
+        <w:jc w:val="left"/>
+      </w:pPr>
+    </w:p>
+    <w:p>
+      <w:pPr>
+        <w:pStyle w:val="BodyText"/>
+        <w:jc w:val="left"/>
+      </w:pPr>
+    </w:p>
+    <w:p>
+      <w:pPr>
+        <w:pStyle w:val="BodyText"/>
+        <w:jc w:val="left"/>
+      </w:pPr>
+    </w:p>
+    <w:p>
+      <w:pPr>
+        <w:pStyle w:val="BodyText"/>
+        <w:jc w:val="left"/>
+      </w:pPr>
+    </w:p>
+    <w:p>
+      <w:pPr>
+        <w:pStyle w:val="Title"/>
+      </w:pPr>
+      <w:bookmarkStart w:id="1" w:name="Code"/>
+      <w:bookmarkEnd w:id="1"/>
+    </w:p>
+    <w:p>
+      <w:pPr>
+        <w:pStyle w:val="Title"/>
+      </w:pPr>
+      <w:r>
+        <w:lastRenderedPageBreak/>
+        <w:t>Code for Timer</w:t>
+      </w:r>
+    </w:p>
+    <w:p>
+      <w:pPr>
+        <w:pStyle w:val="Heading2"/>
+        <w:numPr>
+          <w:ilvl w:val="0"/>
+          <w:numId w:val="0"/>
+        </w:numPr>
+        <w:spacing w:before="0"/>
+      </w:pPr>
+      <w:proofErr w:type="spellStart"/>
+      <w:r>
+        <w:t>Login.php</w:t>
+      </w:r>
+      <w:proofErr w:type="spellEnd"/>
+    </w:p>
+    <w:p>
+      <w:proofErr w:type="gramStart"/>
+      <w:r>
+        <w:t>&lt;?</w:t>
+      </w:r>
+      <w:proofErr w:type="spellStart"/>
+      <w:r>
+        <w:t>php</w:t>
+      </w:r>
+      <w:proofErr w:type="spellEnd"/>
+      <w:proofErr w:type="gramEnd"/>
+    </w:p>
+    <w:p>
+      <w:r>
+        <w:t>$</w:t>
+      </w:r>
+      <w:proofErr w:type="spellStart"/>
+      <w:r>
+        <w:t>servername</w:t>
+      </w:r>
+      <w:proofErr w:type="spellEnd"/>
+      <w:r>
+        <w:t xml:space="preserve"> = "localhost";</w:t>
+      </w:r>
+    </w:p>
+    <w:p>
+      <w:r>
+        <w:t>$username = "CEN4010_S2018g06";</w:t>
+      </w:r>
+    </w:p>
+    <w:p>
+      <w:r>
+        <w:t>$password = "cen4010_s2018";</w:t>
+      </w:r>
+    </w:p>
+    <w:p>
+      <w:r>
+        <w:t>$</w:t>
+      </w:r>
+      <w:proofErr w:type="spellStart"/>
+      <w:r>
+        <w:t>dbname</w:t>
+      </w:r>
+      <w:proofErr w:type="spellEnd"/>
+      <w:r>
+        <w:t xml:space="preserve"> = "CEN4010_S2018g06";</w:t>
+      </w:r>
+    </w:p>
+    <w:p>
+      <w:r>
+        <w:t>$</w:t>
+      </w:r>
+      <w:proofErr w:type="spellStart"/>
+      <w:r>
+        <w:t>znumber</w:t>
+      </w:r>
+      <w:proofErr w:type="spellEnd"/>
+      <w:r>
+        <w:t xml:space="preserve"> = $_POST['</w:t>
+      </w:r>
+      <w:proofErr w:type="spellStart"/>
+      <w:r>
+        <w:t>znumber</w:t>
+      </w:r>
+      <w:proofErr w:type="spellEnd"/>
+      <w:r>
+        <w:t>'];</w:t>
+      </w:r>
+    </w:p>
+    <w:p>
+      <w:r>
+        <w:t>$</w:t>
+      </w:r>
+      <w:proofErr w:type="spellStart"/>
+      <w:r>
+        <w:t>userpassword</w:t>
+      </w:r>
+      <w:proofErr w:type="spellEnd"/>
+      <w:r>
+        <w:t xml:space="preserve"> = $_POST['password'];</w:t>
+      </w:r>
+    </w:p>
+    <w:p>
+      <w:r>
+        <w:t>$</w:t>
+      </w:r>
+      <w:proofErr w:type="spellStart"/>
+      <w:r>
+        <w:t>password_hash</w:t>
+      </w:r>
+      <w:proofErr w:type="spellEnd"/>
+      <w:r>
+        <w:t xml:space="preserve"> = </w:t>
+      </w:r>
+      <w:proofErr w:type="spellStart"/>
+      <w:r>
+        <w:t>password_</w:t>
+      </w:r>
+      <w:proofErr w:type="gramStart"/>
+      <w:r>
+        <w:t>hash</w:t>
+      </w:r>
+      <w:proofErr w:type="spellEnd"/>
+      <w:r>
+        <w:t>(</w:t>
+      </w:r>
+      <w:proofErr w:type="gramEnd"/>
+      <w:r>
+        <w:t>$</w:t>
+      </w:r>
+      <w:proofErr w:type="spellStart"/>
+      <w:r>
+        <w:t>userpassword</w:t>
+      </w:r>
+      <w:proofErr w:type="spellEnd"/>
+      <w:r>
+        <w:t>, PASSWORD_DEFAULT);</w:t>
+      </w:r>
+    </w:p>
+    <w:p>
+      <w:r>
+        <w:t>// Create connection</w:t>
+      </w:r>
+    </w:p>
+    <w:p>
+      <w:r>
+        <w:t xml:space="preserve">$conn = new </w:t>
+      </w:r>
+      <w:proofErr w:type="spellStart"/>
+      <w:proofErr w:type="gramStart"/>
+      <w:r>
+        <w:t>mysqli</w:t>
+      </w:r>
+      <w:proofErr w:type="spellEnd"/>
+      <w:r>
+        <w:t>(</w:t>
+      </w:r>
+      <w:proofErr w:type="gramEnd"/>
+      <w:r>
+        <w:t>$</w:t>
+      </w:r>
+      <w:proofErr w:type="spellStart"/>
+      <w:r>
+        <w:t>servername</w:t>
+      </w:r>
+      <w:proofErr w:type="spellEnd"/>
+      <w:r>
+        <w:t>, $username, $password, $</w:t>
+      </w:r>
+      <w:proofErr w:type="spellStart"/>
+      <w:r>
+        <w:t>dbname</w:t>
+      </w:r>
+      <w:proofErr w:type="spellEnd"/>
+      <w:r>
+        <w:t>);</w:t>
+      </w:r>
+    </w:p>
+    <w:p>
+      <w:r>
+        <w:t>// Check connection</w:t>
+      </w:r>
+    </w:p>
+    <w:p>
+      <w:r>
+        <w:t>if ($conn-&gt;</w:t>
+      </w:r>
+      <w:proofErr w:type="spellStart"/>
+      <w:r>
+        <w:t>connect_error</w:t>
+      </w:r>
+      <w:proofErr w:type="spellEnd"/>
+      <w:r>
+        <w:t>) {</w:t>
+      </w:r>
+    </w:p>
+    <w:p>
+      <w:r>
+        <w:t xml:space="preserve">    </w:t>
+      </w:r>
+      <w:proofErr w:type="gramStart"/>
+      <w:r>
+        <w:t>die(</w:t>
+      </w:r>
+      <w:proofErr w:type="gramEnd"/>
+      <w:r>
+        <w:t>"Connection failed: " . $conn-&gt;</w:t>
+      </w:r>
+      <w:proofErr w:type="spellStart"/>
+      <w:r>
+        <w:t>connect_error</w:t>
+      </w:r>
+      <w:proofErr w:type="spellEnd"/>
+      <w:r>
+        <w:t>);</w:t>
+      </w:r>
+    </w:p>
+    <w:p>
+      <w:r>
+        <w:t>}</w:t>
+      </w:r>
+    </w:p>
+    <w:p>
+      <w:r>
+        <w:t>$</w:t>
+      </w:r>
+      <w:proofErr w:type="spellStart"/>
+      <w:r>
+        <w:t>sql</w:t>
+      </w:r>
+      <w:proofErr w:type="spellEnd"/>
+      <w:r>
+        <w:t xml:space="preserve"> = "select name from users where </w:t>
+      </w:r>
+      <w:proofErr w:type="spellStart"/>
+      <w:r>
+        <w:t>znumber</w:t>
+      </w:r>
+      <w:proofErr w:type="spellEnd"/>
+      <w:r>
+        <w:t xml:space="preserve"> = '</w:t>
+      </w:r>
+      <w:proofErr w:type="gramStart"/>
+      <w:r>
+        <w:t>".$</w:t>
+      </w:r>
+      <w:proofErr w:type="spellStart"/>
+      <w:proofErr w:type="gramEnd"/>
+      <w:r>
+        <w:t>znumber</w:t>
+      </w:r>
+      <w:proofErr w:type="spellEnd"/>
+      <w:r>
+        <w:t>."' ";</w:t>
+      </w:r>
+    </w:p>
+    <w:p>
+      <w:r>
+        <w:t xml:space="preserve">$sql2 = "select times from users where </w:t>
+      </w:r>
+      <w:proofErr w:type="spellStart"/>
+      <w:r>
+        <w:t>znumber</w:t>
+      </w:r>
+      <w:proofErr w:type="spellEnd"/>
+      <w:r>
+        <w:t xml:space="preserve"> = '</w:t>
+      </w:r>
+      <w:proofErr w:type="gramStart"/>
+      <w:r>
+        <w:t>".$</w:t>
+      </w:r>
+      <w:proofErr w:type="spellStart"/>
+      <w:proofErr w:type="gramEnd"/>
+      <w:r>
+        <w:t>znumber</w:t>
+      </w:r>
+      <w:proofErr w:type="spellEnd"/>
+      <w:r>
+        <w:t>."'";</w:t>
+      </w:r>
+    </w:p>
+    <w:p>
+      <w:r>
+        <w:t>$result = $conn-&gt;query($</w:t>
+      </w:r>
+      <w:proofErr w:type="spellStart"/>
+      <w:r>
+        <w:t>sql</w:t>
+      </w:r>
+      <w:proofErr w:type="spellEnd"/>
+      <w:r>
+        <w:t>);</w:t>
+      </w:r>
+    </w:p>
+    <w:p>
+      <w:r>
+        <w:t>$result2 = $conn-&gt;query($sql2);</w:t>
+      </w:r>
+    </w:p>
+    <w:p>
+      <w:r>
+        <w:t xml:space="preserve">function </w:t>
+      </w:r>
+      <w:proofErr w:type="spellStart"/>
+      <w:proofErr w:type="gramStart"/>
+      <w:r>
+        <w:t>resettime</w:t>
+      </w:r>
+      <w:proofErr w:type="spellEnd"/>
+      <w:r>
+        <w:t>(</w:t>
+      </w:r>
+      <w:proofErr w:type="gramEnd"/>
+      <w:r>
+        <w:t>)</w:t>
+      </w:r>
+    </w:p>
+    <w:p>
+      <w:r>
+        <w:t>{</w:t>
+      </w:r>
+    </w:p>
+    <w:p>
+      <w:r>
+        <w:t xml:space="preserve">    $sql3 = "update users set time = </w:t>
+      </w:r>
+      <w:proofErr w:type="gramStart"/>
+      <w:r>
+        <w:t>" .</w:t>
+      </w:r>
+      <w:proofErr w:type="gramEnd"/>
+      <w:r>
+        <w:t xml:space="preserve"> </w:t>
+      </w:r>
+      <w:proofErr w:type="gramStart"/>
+      <w:r>
+        <w:t>time(</w:t>
+      </w:r>
+      <w:proofErr w:type="gramEnd"/>
+      <w:r>
+        <w:t xml:space="preserve">) . " where </w:t>
+      </w:r>
+      <w:proofErr w:type="spellStart"/>
+      <w:r>
+        <w:t>znumber</w:t>
+      </w:r>
+      <w:proofErr w:type="spellEnd"/>
+      <w:r>
+        <w:t xml:space="preserve"> = '</w:t>
+      </w:r>
+      <w:proofErr w:type="gramStart"/>
+      <w:r>
+        <w:t>".$</w:t>
+      </w:r>
+      <w:proofErr w:type="spellStart"/>
+      <w:proofErr w:type="gramEnd"/>
+      <w:r>
+        <w:t>znumber</w:t>
+      </w:r>
+      <w:proofErr w:type="spellEnd"/>
+      <w:r>
+        <w:t>."'";</w:t>
+      </w:r>
+    </w:p>
+    <w:p>
+      <w:r>
+        <w:t xml:space="preserve">    $conn-&gt;query($sql3);</w:t>
+      </w:r>
+    </w:p>
+    <w:p>
+      <w:r>
+        <w:t>}</w:t>
+      </w:r>
+    </w:p>
+    <w:p>
+      <w:r>
+        <w:t>if ($result-&gt;</w:t>
+      </w:r>
+      <w:proofErr w:type="spellStart"/>
+      <w:r>
+        <w:t>num_rows</w:t>
+      </w:r>
+      <w:proofErr w:type="spellEnd"/>
+      <w:r>
+        <w:t xml:space="preserve"> &gt; 0) {</w:t>
+      </w:r>
+    </w:p>
+    <w:p>
+      <w:r>
+        <w:t xml:space="preserve">    // output data of each row    </w:t>
+      </w:r>
+    </w:p>
+    <w:p>
+      <w:r>
+        <w:t xml:space="preserve">    $row2 = $result2-&gt;</w:t>
+      </w:r>
+      <w:proofErr w:type="spellStart"/>
+      <w:r>
+        <w:t>fetch_</w:t>
+      </w:r>
+      <w:proofErr w:type="gramStart"/>
+      <w:r>
+        <w:t>assoc</w:t>
+      </w:r>
+      <w:proofErr w:type="spellEnd"/>
+      <w:r>
+        <w:t>(</w:t>
+      </w:r>
+      <w:proofErr w:type="gramEnd"/>
+      <w:r>
+        <w:t>);</w:t>
+      </w:r>
+    </w:p>
+    <w:p>
+      <w:r>
+        <w:t xml:space="preserve">    </w:t>
+      </w:r>
+      <w:proofErr w:type="gramStart"/>
+      <w:r>
+        <w:t>while(</w:t>
+      </w:r>
+      <w:proofErr w:type="gramEnd"/>
+      <w:r>
+        <w:t>$row = $result-&gt;</w:t>
+      </w:r>
+      <w:proofErr w:type="spellStart"/>
+      <w:r>
+        <w:t>fetch_assoc</w:t>
+      </w:r>
+      <w:proofErr w:type="spellEnd"/>
+      <w:r>
+        <w:t>()) {</w:t>
+      </w:r>
+    </w:p>
+    <w:p>
+      <w:r>
+        <w:t xml:space="preserve">        echo "Login </w:t>
+      </w:r>
+      <w:proofErr w:type="gramStart"/>
+      <w:r>
+        <w:t>Successful!&lt;</w:t>
+      </w:r>
+      <w:proofErr w:type="spellStart"/>
+      <w:proofErr w:type="gramEnd"/>
+      <w:r>
+        <w:t>br</w:t>
+      </w:r>
+      <w:proofErr w:type="spellEnd"/>
+      <w:r>
+        <w:t>&gt;Your Name: " . $row["name"]. "&lt;</w:t>
+      </w:r>
+      <w:proofErr w:type="spellStart"/>
+      <w:r>
+        <w:t>br</w:t>
+      </w:r>
+      <w:proofErr w:type="spellEnd"/>
+      <w:r>
+        <w:t>&gt;";</w:t>
+      </w:r>
+    </w:p>
+    <w:p>
+      <w:r>
+        <w:t xml:space="preserve">        echo "Current Time: </w:t>
+      </w:r>
+      <w:proofErr w:type="gramStart"/>
+      <w:r>
+        <w:t>".time</w:t>
+      </w:r>
+      <w:proofErr w:type="gramEnd"/>
+      <w:r>
+        <w:t>()."&lt;</w:t>
+      </w:r>
+      <w:proofErr w:type="spellStart"/>
+      <w:r>
+        <w:t>br</w:t>
+      </w:r>
+      <w:proofErr w:type="spellEnd"/>
+      <w:r>
+        <w:t>&gt;MySQL Time: ".$row2["times"]."&lt;</w:t>
+      </w:r>
+      <w:proofErr w:type="spellStart"/>
+      <w:r>
+        <w:t>br</w:t>
+      </w:r>
+      <w:proofErr w:type="spellEnd"/>
+      <w:r>
+        <w:t>&gt;";</w:t>
+      </w:r>
+    </w:p>
+    <w:p>
+      <w:r>
+        <w:t xml:space="preserve">        if(</w:t>
+      </w:r>
+      <w:proofErr w:type="gramStart"/>
+      <w:r>
+        <w:t>time(</w:t>
+      </w:r>
+      <w:proofErr w:type="gramEnd"/>
+      <w:r>
+        <w:t>) &gt; $row2["times"] + 1800)</w:t>
+      </w:r>
+    </w:p>
+    <w:p>
+      <w:r>
+        <w:t xml:space="preserve">        {</w:t>
+      </w:r>
+    </w:p>
+    <w:p>
+      <w:r>
+        <w:t xml:space="preserve">            echo "Session time is up Start new </w:t>
+      </w:r>
+      <w:proofErr w:type="gramStart"/>
+      <w:r>
+        <w:t>session?&lt;</w:t>
+      </w:r>
+      <w:proofErr w:type="spellStart"/>
+      <w:proofErr w:type="gramEnd"/>
+      <w:r>
+        <w:t>br</w:t>
+      </w:r>
+      <w:proofErr w:type="spellEnd"/>
+      <w:r>
+        <w:t>&gt;&lt;form action='</w:t>
+      </w:r>
+      <w:proofErr w:type="spellStart"/>
+      <w:r>
+        <w:t>called.php</w:t>
+      </w:r>
+      <w:proofErr w:type="spellEnd"/>
+      <w:r>
+        <w:t>' method='POST'&gt;&lt;input type='submit' class='button' name='reset' value='</w:t>
+      </w:r>
+      <w:proofErr w:type="spellStart"/>
+      <w:r>
+        <w:t>resettime</w:t>
+      </w:r>
+      <w:proofErr w:type="spellEnd"/>
+      <w:r>
+        <w:t>' /&gt;&lt;input type='text' name='</w:t>
+      </w:r>
+      <w:proofErr w:type="spellStart"/>
+      <w:r>
+        <w:t>znumber</w:t>
+      </w:r>
+      <w:proofErr w:type="spellEnd"/>
+      <w:r>
+        <w:t>' value='". $</w:t>
+      </w:r>
+      <w:proofErr w:type="spellStart"/>
+      <w:proofErr w:type="gramStart"/>
+      <w:r>
+        <w:t>znumber</w:t>
+      </w:r>
+      <w:proofErr w:type="spellEnd"/>
+      <w:r>
+        <w:t xml:space="preserve"> .</w:t>
+      </w:r>
+      <w:proofErr w:type="gramEnd"/>
+      <w:r>
+        <w:t>"' /&gt;&lt;/form&gt;";</w:t>
+      </w:r>
+    </w:p>
+    <w:p>
+      <w:r>
+        <w:t xml:space="preserve">        }</w:t>
+      </w:r>
+    </w:p>
+    <w:p>
+      <w:r>
+        <w:t xml:space="preserve">        else {</w:t>
+      </w:r>
+    </w:p>
+    <w:p>
+      <w:r>
+        <w:t xml:space="preserve">            echo (1800-(</w:t>
+      </w:r>
+      <w:proofErr w:type="gramStart"/>
+      <w:r>
+        <w:t>time(</w:t>
+      </w:r>
+      <w:proofErr w:type="gramEnd"/>
+      <w:r>
+        <w:t>) - $row2["times"]))/60 . " minutes remaining";</w:t>
+      </w:r>
+    </w:p>
+    <w:p>
+      <w:r>
+        <w:t xml:space="preserve">        }</w:t>
+      </w:r>
+    </w:p>
+    <w:p>
+      <w:r>
+        <w:t xml:space="preserve">    }</w:t>
+      </w:r>
+    </w:p>
+    <w:p>
+      <w:r>
+        <w:t>} else {</w:t>
+      </w:r>
+    </w:p>
+    <w:p>
+      <w:r>
+        <w:t xml:space="preserve">    echo "Login Failed!";</w:t>
+      </w:r>
+    </w:p>
+    <w:p>
+      <w:r>
+        <w:t xml:space="preserve">    echo "&lt;script&gt;</w:t>
+      </w:r>
+      <w:proofErr w:type="spellStart"/>
+      <w:proofErr w:type="gramStart"/>
+      <w:r>
+        <w:t>setTimeout</w:t>
+      </w:r>
+      <w:proofErr w:type="spellEnd"/>
+      <w:r>
+        <w:t>(</w:t>
+      </w:r>
+      <w:proofErr w:type="gramEnd"/>
+      <w:r>
+        <w:t>\"</w:t>
+      </w:r>
+      <w:proofErr w:type="spellStart"/>
+      <w:r>
+        <w:t>location.href</w:t>
+      </w:r>
+      <w:proofErr w:type="spellEnd"/>
+      <w:r>
+        <w:t xml:space="preserve"> = '../index.html ';\",1500);&lt;/script&gt;";</w:t>
+      </w:r>
+    </w:p>
+    <w:p>
+      <w:r>
+        <w:lastRenderedPageBreak/>
+        <w:t>}</w:t>
+      </w:r>
+    </w:p>
+    <w:p>
+      <w:r>
+        <w:t>$conn-&gt;</w:t>
+      </w:r>
+      <w:proofErr w:type="gramStart"/>
+      <w:r>
+        <w:t>close(</w:t>
+      </w:r>
+      <w:proofErr w:type="gramEnd"/>
+      <w:r>
+        <w:t>);</w:t>
+      </w:r>
+    </w:p>
+    <w:p>
+      <w:r>
+        <w:t>?&gt;</w:t>
+      </w:r>
+    </w:p>
+    <w:p>
+      <w:pPr>
+        <w:pStyle w:val="Heading1"/>
+        <w:spacing w:before="0"/>
+      </w:pPr>
+      <w:proofErr w:type="spellStart"/>
+      <w:r>
+        <w:t>Called.php</w:t>
+      </w:r>
+      <w:proofErr w:type="spellEnd"/>
+    </w:p>
+    <w:p>
+      <w:proofErr w:type="gramStart"/>
+      <w:r>
+        <w:t>&lt;?</w:t>
+      </w:r>
+      <w:proofErr w:type="spellStart"/>
+      <w:r>
+        <w:t>php</w:t>
+      </w:r>
+      <w:proofErr w:type="spellEnd"/>
+      <w:proofErr w:type="gramEnd"/>
+    </w:p>
+    <w:p>
+      <w:r>
+        <w:t>$</w:t>
+      </w:r>
+      <w:proofErr w:type="spellStart"/>
+      <w:r>
+        <w:t>servername</w:t>
+      </w:r>
+      <w:proofErr w:type="spellEnd"/>
+      <w:r>
+        <w:t xml:space="preserve"> = "localhost";</w:t>
+      </w:r>
+    </w:p>
+    <w:p>
+      <w:r>
+        <w:t>$username = "CEN4010_S2018g06";</w:t>
+      </w:r>
+    </w:p>
+    <w:p>
+      <w:r>
+        <w:t>$password = "cen4010_s2018";</w:t>
+      </w:r>
+    </w:p>
+    <w:p>
+      <w:r>
+        <w:t>$</w:t>
+      </w:r>
+      <w:proofErr w:type="spellStart"/>
+      <w:r>
+        <w:t>dbname</w:t>
+      </w:r>
+      <w:proofErr w:type="spellEnd"/>
+      <w:r>
+        <w:t xml:space="preserve"> = "CEN4010_S2018g06";</w:t>
+      </w:r>
+    </w:p>
+    <w:p>
+      <w:r>
+        <w:t>$</w:t>
+      </w:r>
+      <w:proofErr w:type="spellStart"/>
+      <w:r>
+        <w:t>znumber</w:t>
+      </w:r>
+      <w:proofErr w:type="spellEnd"/>
+      <w:r>
+        <w:t xml:space="preserve"> = $_POST['</w:t>
+      </w:r>
+      <w:proofErr w:type="spellStart"/>
+      <w:r>
+        <w:t>znumber</w:t>
+      </w:r>
+      <w:proofErr w:type="spellEnd"/>
+      <w:r>
+        <w:t>'];</w:t>
+      </w:r>
+    </w:p>
+    <w:p>
+      <w:r>
+        <w:t>// Create connection</w:t>
+      </w:r>
+    </w:p>
+    <w:p>
+      <w:r>
+        <w:t xml:space="preserve">$conn = new </w:t>
+      </w:r>
+      <w:proofErr w:type="spellStart"/>
+      <w:proofErr w:type="gramStart"/>
+      <w:r>
+        <w:t>mysqli</w:t>
+      </w:r>
+      <w:proofErr w:type="spellEnd"/>
+      <w:r>
+        <w:t>(</w:t>
+      </w:r>
+      <w:proofErr w:type="gramEnd"/>
+      <w:r>
+        <w:t>$</w:t>
+      </w:r>
+      <w:proofErr w:type="spellStart"/>
+      <w:r>
+        <w:t>servername</w:t>
+      </w:r>
+      <w:proofErr w:type="spellEnd"/>
+      <w:r>
+        <w:t>, $username, $password, $</w:t>
+      </w:r>
+      <w:proofErr w:type="spellStart"/>
+      <w:r>
+        <w:t>dbname</w:t>
+      </w:r>
+      <w:proofErr w:type="spellEnd"/>
+      <w:r>
+        <w:t>);</w:t>
+      </w:r>
+    </w:p>
+    <w:p>
+      <w:r>
+        <w:t>// Check connection</w:t>
+      </w:r>
+    </w:p>
+    <w:p>
+      <w:r>
+        <w:t>if ($conn-&gt;</w:t>
+      </w:r>
+      <w:proofErr w:type="spellStart"/>
+      <w:r>
+        <w:t>connect_error</w:t>
+      </w:r>
+      <w:proofErr w:type="spellEnd"/>
+      <w:r>
+        <w:t>) {</w:t>
+      </w:r>
+    </w:p>
+    <w:p>
+      <w:r>
+        <w:t xml:space="preserve">    </w:t>
+      </w:r>
+      <w:proofErr w:type="gramStart"/>
+      <w:r>
+        <w:t>die(</w:t>
+      </w:r>
+      <w:proofErr w:type="gramEnd"/>
+      <w:r>
+        <w:t>"Connection failed: " . $conn-&gt;</w:t>
+      </w:r>
+      <w:proofErr w:type="spellStart"/>
+      <w:r>
+        <w:t>connect_error</w:t>
+      </w:r>
+      <w:proofErr w:type="spellEnd"/>
+      <w:r>
+        <w:t>);</w:t>
+      </w:r>
+    </w:p>
+    <w:p>
+      <w:r>
+        <w:t>}</w:t>
+      </w:r>
+    </w:p>
+    <w:p>
+      <w:r>
+        <w:tab/>
+        <w:t xml:space="preserve">$sql3 = "update users set times = </w:t>
+      </w:r>
+      <w:proofErr w:type="gramStart"/>
+      <w:r>
+        <w:t>" .</w:t>
+      </w:r>
+      <w:proofErr w:type="gramEnd"/>
+      <w:r>
+        <w:t xml:space="preserve"> </w:t>
+      </w:r>
+      <w:proofErr w:type="gramStart"/>
+      <w:r>
+        <w:t>time(</w:t>
+      </w:r>
+      <w:proofErr w:type="gramEnd"/>
+      <w:r>
+        <w:t xml:space="preserve">) . " where </w:t>
+      </w:r>
+      <w:proofErr w:type="spellStart"/>
+      <w:r>
+        <w:t>znumber</w:t>
+      </w:r>
+      <w:proofErr w:type="spellEnd"/>
+      <w:r>
+        <w:t xml:space="preserve"> = </w:t>
+      </w:r>
+      <w:proofErr w:type="gramStart"/>
+      <w:r>
+        <w:t>".$</w:t>
+      </w:r>
+      <w:proofErr w:type="spellStart"/>
+      <w:proofErr w:type="gramEnd"/>
+      <w:r>
+        <w:t>znumber</w:t>
+      </w:r>
+      <w:proofErr w:type="spellEnd"/>
+      <w:r>
+        <w:t>;</w:t>
+      </w:r>
+    </w:p>
+    <w:p>
+      <w:r>
+        <w:tab/>
+        <w:t>$conn-&gt;query($sql3);</w:t>
+      </w:r>
+    </w:p>
+    <w:p>
+      <w:r>
+        <w:tab/>
+        <w:t>echo "Workstation reserved successfully, use this site again to check how much time is remaining.";</w:t>
+      </w:r>
+    </w:p>
+    <w:p>
+      <w:r>
+        <w:t>$conn-&gt;</w:t>
+      </w:r>
+      <w:proofErr w:type="gramStart"/>
+      <w:r>
+        <w:t>close(</w:t>
+      </w:r>
+      <w:proofErr w:type="gramEnd"/>
+      <w:r>
+        <w:t>);</w:t>
+      </w:r>
+    </w:p>
+    <w:p>
+      <w:r>
+        <w:t>?&gt;</w:t>
+      </w:r>
+    </w:p>
+    <w:p>
+      <w:pPr>
+        <w:pStyle w:val="BodyText"/>
+        <w:jc w:val="left"/>
+      </w:pPr>
     </w:p>
     <w:sectPr>
       <w:footerReference w:type="default" r:id="rId16"/>
@@ -6611,7 +7535,7 @@
 </file>
 
 <file path=customXml/itemProps2.xml><?xml version="1.0" encoding="utf-8"?>
-<ds:datastoreItem xmlns:ds="http://schemas.openxmlformats.org/officeDocument/2006/customXml" ds:itemID="{EB0538F9-1C6E-40B9-AF27-8E3690DF4A9E}">
+<ds:datastoreItem xmlns:ds="http://schemas.openxmlformats.org/officeDocument/2006/customXml" ds:itemID="{80115269-B5D6-4D34-8322-BE762FC70274}">
   <ds:schemaRefs>
     <ds:schemaRef ds:uri="http://schemas.openxmlformats.org/officeDocument/2006/bibliography"/>
   </ds:schemaRefs>

</xml_diff>

<commit_message>
Added pic for code review
</commit_message>
<xml_diff>
--- a/Milestone4/M4_Beta_Launch_and_Reviews (1) (2).docx
+++ b/Milestone4/M4_Beta_Launch_and_Reviews (1) (2).docx
@@ -1672,21 +1672,61 @@
       <w:r>
         <w:t xml:space="preserve">3) Peer review is to be done by e-mail and comments are to be included in the code 4) Submit listing containing the peer review and commented code and communication related to this in your Milestone 4 document </w:t>
       </w:r>
-    </w:p>
-    <w:p>
-      <w:pPr>
-        <w:pStyle w:val="BodyText"/>
-        <w:jc w:val="left"/>
-      </w:pPr>
-      <w:r>
-        <w:t>Important: It is critical that code reviews are friendly and helpful, intended to help and education, and not to criticize. It is strongly suggested that you use peer review in the development of the whole system.</w:t>
-      </w:r>
-    </w:p>
-    <w:p>
-      <w:pPr>
-        <w:pStyle w:val="BodyText"/>
-        <w:jc w:val="left"/>
-      </w:pPr>
+      <w:r>
+        <w:rPr>
+          <w:noProof/>
+        </w:rPr>
+        <w:drawing>
+          <wp:inline distT="0" distB="0" distL="0" distR="0" wp14:anchorId="7DF3B7D4" wp14:editId="307E0822">
+            <wp:extent cx="5486400" cy="2895600"/>
+            <wp:effectExtent l="0" t="0" r="0" b="0"/>
+            <wp:docPr id="4" name="Picture 4"/>
+            <wp:cNvGraphicFramePr>
+              <a:graphicFrameLocks xmlns:a="http://schemas.openxmlformats.org/drawingml/2006/main" noChangeAspect="1"/>
+            </wp:cNvGraphicFramePr>
+            <a:graphic xmlns:a="http://schemas.openxmlformats.org/drawingml/2006/main">
+              <a:graphicData uri="http://schemas.openxmlformats.org/drawingml/2006/picture">
+                <pic:pic xmlns:pic="http://schemas.openxmlformats.org/drawingml/2006/picture">
+                  <pic:nvPicPr>
+                    <pic:cNvPr id="0" name="Picture 1"/>
+                    <pic:cNvPicPr>
+                      <a:picLocks noChangeAspect="1" noChangeArrowheads="1"/>
+                    </pic:cNvPicPr>
+                  </pic:nvPicPr>
+                  <pic:blipFill>
+                    <a:blip r:embed="rId16">
+                      <a:extLst>
+                        <a:ext uri="{28A0092B-C50C-407E-A947-70E740481C1C}">
+                          <a14:useLocalDpi xmlns:a14="http://schemas.microsoft.com/office/drawing/2010/main" val="0"/>
+                        </a:ext>
+                      </a:extLst>
+                    </a:blip>
+                    <a:srcRect/>
+                    <a:stretch>
+                      <a:fillRect/>
+                    </a:stretch>
+                  </pic:blipFill>
+                  <pic:spPr bwMode="auto">
+                    <a:xfrm>
+                      <a:off x="0" y="0"/>
+                      <a:ext cx="5486400" cy="2895600"/>
+                    </a:xfrm>
+                    <a:prstGeom prst="rect">
+                      <a:avLst/>
+                    </a:prstGeom>
+                    <a:noFill/>
+                    <a:ln>
+                      <a:noFill/>
+                    </a:ln>
+                  </pic:spPr>
+                </pic:pic>
+              </a:graphicData>
+            </a:graphic>
+          </wp:inline>
+        </w:drawing>
+      </w:r>
+      <w:bookmarkStart w:id="0" w:name="_GoBack"/>
+      <w:bookmarkEnd w:id="0"/>
     </w:p>
     <w:p>
       <w:pPr>
@@ -1698,19 +1738,7 @@
           <w:rPr>
             <w:rStyle w:val="Hyperlink"/>
           </w:rPr>
-          <w:t>Code for</w:t>
-        </w:r>
-        <w:r>
-          <w:rPr>
-            <w:rStyle w:val="Hyperlink"/>
-          </w:rPr>
-          <w:t xml:space="preserve"> </w:t>
-        </w:r>
-        <w:r>
-          <w:rPr>
-            <w:rStyle w:val="Hyperlink"/>
-          </w:rPr>
-          <w:t>Timer</w:t>
+          <w:t>Code for Timer</w:t>
         </w:r>
       </w:hyperlink>
     </w:p>
@@ -1751,11 +1779,7 @@
         <w:t xml:space="preserve"> password as a parameter and passes it through the crypt function. The crypt function generates a random salt and uses that in the algorithm to encrypt the password.</w:t>
       </w:r>
       <w:r>
-        <w:t xml:space="preserve"> The resulted encrypted password is then stored in a variable that is then </w:t>
-      </w:r>
-      <w:r>
-        <w:lastRenderedPageBreak/>
-        <w:t xml:space="preserve">passed into the database. Along with the encrypted password, the salt that is generated and the algorithm used is also stored in the database so that it can be used to decrypt the password when validating a user’s credentials. The only information that </w:t>
+        <w:t xml:space="preserve"> The resulted encrypted password is then stored in a variable that is then passed into the database. Along with the encrypted password, the salt that is generated and the algorithm used is also stored in the database so that it can be used to decrypt the password when validating a user’s credentials. The only information that </w:t>
       </w:r>
       <w:r>
         <w:t xml:space="preserve">is being validate is the user’s z-number and their password. </w:t>
@@ -1857,8 +1881,6 @@
         <w:pStyle w:val="BodyText"/>
         <w:jc w:val="left"/>
       </w:pPr>
-      <w:bookmarkStart w:id="0" w:name="_GoBack"/>
-      <w:bookmarkEnd w:id="0"/>
     </w:p>
     <w:p>
       <w:pPr>
@@ -1908,7 +1930,6 @@
         <w:pStyle w:val="Title"/>
       </w:pPr>
       <w:r>
-        <w:lastRenderedPageBreak/>
         <w:t>Code for Timer</w:t>
       </w:r>
     </w:p>
@@ -1921,35 +1942,23 @@
         </w:numPr>
         <w:spacing w:before="0"/>
       </w:pPr>
-      <w:proofErr w:type="spellStart"/>
       <w:r>
         <w:t>Login.php</w:t>
       </w:r>
-      <w:proofErr w:type="spellEnd"/>
-    </w:p>
-    <w:p>
-      <w:proofErr w:type="gramStart"/>
-      <w:r>
-        <w:t>&lt;?</w:t>
-      </w:r>
-      <w:proofErr w:type="spellStart"/>
-      <w:r>
-        <w:t>php</w:t>
-      </w:r>
-      <w:proofErr w:type="spellEnd"/>
-      <w:proofErr w:type="gramEnd"/>
-    </w:p>
-    <w:p>
-      <w:r>
-        <w:t>$</w:t>
-      </w:r>
-      <w:proofErr w:type="spellStart"/>
-      <w:r>
-        <w:t>servername</w:t>
-      </w:r>
-      <w:proofErr w:type="spellEnd"/>
-      <w:r>
-        <w:t xml:space="preserve"> = "localhost";</w:t>
+    </w:p>
+    <w:p>
+      <w:r>
+        <w:t>//Create Session for future use</w:t>
+      </w:r>
+    </w:p>
+    <w:p>
+      <w:r>
+        <w:t>&lt;?php</w:t>
+      </w:r>
+    </w:p>
+    <w:p>
+      <w:r>
+        <w:t>$servername = "localhost";</w:t>
       </w:r>
     </w:p>
     <w:p>
@@ -1964,86 +1973,22 @@
     </w:p>
     <w:p>
       <w:r>
-        <w:t>$</w:t>
-      </w:r>
-      <w:proofErr w:type="spellStart"/>
-      <w:r>
-        <w:t>dbname</w:t>
-      </w:r>
-      <w:proofErr w:type="spellEnd"/>
-      <w:r>
-        <w:t xml:space="preserve"> = "CEN4010_S2018g06";</w:t>
-      </w:r>
-    </w:p>
-    <w:p>
-      <w:r>
-        <w:t>$</w:t>
-      </w:r>
-      <w:proofErr w:type="spellStart"/>
-      <w:r>
-        <w:t>znumber</w:t>
-      </w:r>
-      <w:proofErr w:type="spellEnd"/>
-      <w:r>
-        <w:t xml:space="preserve"> = $_POST['</w:t>
-      </w:r>
-      <w:proofErr w:type="spellStart"/>
-      <w:r>
-        <w:t>znumber</w:t>
-      </w:r>
-      <w:proofErr w:type="spellEnd"/>
-      <w:r>
-        <w:t>'];</w:t>
-      </w:r>
-    </w:p>
-    <w:p>
-      <w:r>
-        <w:t>$</w:t>
-      </w:r>
-      <w:proofErr w:type="spellStart"/>
-      <w:r>
-        <w:t>userpassword</w:t>
-      </w:r>
-      <w:proofErr w:type="spellEnd"/>
-      <w:r>
-        <w:t xml:space="preserve"> = $_POST['password'];</w:t>
-      </w:r>
-    </w:p>
-    <w:p>
-      <w:r>
-        <w:t>$</w:t>
-      </w:r>
-      <w:proofErr w:type="spellStart"/>
-      <w:r>
-        <w:t>password_hash</w:t>
-      </w:r>
-      <w:proofErr w:type="spellEnd"/>
-      <w:r>
-        <w:t xml:space="preserve"> = </w:t>
-      </w:r>
-      <w:proofErr w:type="spellStart"/>
-      <w:r>
-        <w:t>password_</w:t>
-      </w:r>
-      <w:proofErr w:type="gramStart"/>
-      <w:r>
-        <w:t>hash</w:t>
-      </w:r>
-      <w:proofErr w:type="spellEnd"/>
-      <w:r>
-        <w:t>(</w:t>
-      </w:r>
-      <w:proofErr w:type="gramEnd"/>
-      <w:r>
-        <w:t>$</w:t>
-      </w:r>
-      <w:proofErr w:type="spellStart"/>
-      <w:r>
-        <w:t>userpassword</w:t>
-      </w:r>
-      <w:proofErr w:type="spellEnd"/>
-      <w:r>
-        <w:t>, PASSWORD_DEFAULT);</w:t>
+        <w:t>$dbname = "CEN4010_S2018g06";</w:t>
+      </w:r>
+    </w:p>
+    <w:p>
+      <w:r>
+        <w:t>$znumber = $_POST['znumber'];</w:t>
+      </w:r>
+    </w:p>
+    <w:p>
+      <w:r>
+        <w:t>$userpassword = $_POST['password'];</w:t>
+      </w:r>
+    </w:p>
+    <w:p>
+      <w:r>
+        <w:t>$password_hash = password_hash($userpassword, PASSWORD_DEFAULT);</w:t>
       </w:r>
     </w:p>
     <w:p>
@@ -2053,36 +1998,7 @@
     </w:p>
     <w:p>
       <w:r>
-        <w:t xml:space="preserve">$conn = new </w:t>
-      </w:r>
-      <w:proofErr w:type="spellStart"/>
-      <w:proofErr w:type="gramStart"/>
-      <w:r>
-        <w:t>mysqli</w:t>
-      </w:r>
-      <w:proofErr w:type="spellEnd"/>
-      <w:r>
-        <w:t>(</w:t>
-      </w:r>
-      <w:proofErr w:type="gramEnd"/>
-      <w:r>
-        <w:t>$</w:t>
-      </w:r>
-      <w:proofErr w:type="spellStart"/>
-      <w:r>
-        <w:t>servername</w:t>
-      </w:r>
-      <w:proofErr w:type="spellEnd"/>
-      <w:r>
-        <w:t>, $username, $password, $</w:t>
-      </w:r>
-      <w:proofErr w:type="spellStart"/>
-      <w:r>
-        <w:t>dbname</w:t>
-      </w:r>
-      <w:proofErr w:type="spellEnd"/>
-      <w:r>
-        <w:t>);</w:t>
+        <w:t>$conn = new mysqli($servername, $username, $password, $dbname);</w:t>
       </w:r>
     </w:p>
     <w:p>
@@ -2092,36 +2008,12 @@
     </w:p>
     <w:p>
       <w:r>
-        <w:t>if ($conn-&gt;</w:t>
-      </w:r>
-      <w:proofErr w:type="spellStart"/>
-      <w:r>
-        <w:t>connect_error</w:t>
-      </w:r>
-      <w:proofErr w:type="spellEnd"/>
-      <w:r>
-        <w:t>) {</w:t>
-      </w:r>
-    </w:p>
-    <w:p>
-      <w:r>
-        <w:t xml:space="preserve">    </w:t>
-      </w:r>
-      <w:proofErr w:type="gramStart"/>
-      <w:r>
-        <w:t>die(</w:t>
-      </w:r>
-      <w:proofErr w:type="gramEnd"/>
-      <w:r>
-        <w:t>"Connection failed: " . $conn-&gt;</w:t>
-      </w:r>
-      <w:proofErr w:type="spellStart"/>
-      <w:r>
-        <w:t>connect_error</w:t>
-      </w:r>
-      <w:proofErr w:type="spellEnd"/>
-      <w:r>
-        <w:t>);</w:t>
+        <w:t>if ($conn-&gt;connect_error) {</w:t>
+      </w:r>
+    </w:p>
+    <w:p>
+      <w:r>
+        <w:t xml:space="preserve">    die("Connection failed: " . $conn-&gt;connect_error);</w:t>
       </w:r>
     </w:p>
     <w:p>
@@ -2131,75 +2023,17 @@
     </w:p>
     <w:p>
       <w:r>
-        <w:t>$</w:t>
-      </w:r>
-      <w:proofErr w:type="spellStart"/>
-      <w:r>
-        <w:t>sql</w:t>
-      </w:r>
-      <w:proofErr w:type="spellEnd"/>
-      <w:r>
-        <w:t xml:space="preserve"> = "select name from users where </w:t>
-      </w:r>
-      <w:proofErr w:type="spellStart"/>
-      <w:r>
-        <w:t>znumber</w:t>
-      </w:r>
-      <w:proofErr w:type="spellEnd"/>
-      <w:r>
-        <w:t xml:space="preserve"> = '</w:t>
-      </w:r>
-      <w:proofErr w:type="gramStart"/>
-      <w:r>
-        <w:t>".$</w:t>
-      </w:r>
-      <w:proofErr w:type="spellStart"/>
-      <w:proofErr w:type="gramEnd"/>
-      <w:r>
-        <w:t>znumber</w:t>
-      </w:r>
-      <w:proofErr w:type="spellEnd"/>
-      <w:r>
-        <w:t>."' ";</w:t>
-      </w:r>
-    </w:p>
-    <w:p>
-      <w:r>
-        <w:t xml:space="preserve">$sql2 = "select times from users where </w:t>
-      </w:r>
-      <w:proofErr w:type="spellStart"/>
-      <w:r>
-        <w:t>znumber</w:t>
-      </w:r>
-      <w:proofErr w:type="spellEnd"/>
-      <w:r>
-        <w:t xml:space="preserve"> = '</w:t>
-      </w:r>
-      <w:proofErr w:type="gramStart"/>
-      <w:r>
-        <w:t>".$</w:t>
-      </w:r>
-      <w:proofErr w:type="spellStart"/>
-      <w:proofErr w:type="gramEnd"/>
-      <w:r>
-        <w:t>znumber</w:t>
-      </w:r>
-      <w:proofErr w:type="spellEnd"/>
-      <w:r>
-        <w:t>."'";</w:t>
-      </w:r>
-    </w:p>
-    <w:p>
-      <w:r>
-        <w:t>$result = $conn-&gt;query($</w:t>
-      </w:r>
-      <w:proofErr w:type="spellStart"/>
-      <w:r>
-        <w:t>sql</w:t>
-      </w:r>
-      <w:proofErr w:type="spellEnd"/>
-      <w:r>
-        <w:t>);</w:t>
+        <w:t>$sql = "select name from users where znumber = '".$znumber."' ";</w:t>
+      </w:r>
+    </w:p>
+    <w:p>
+      <w:r>
+        <w:t>$sql2 = "select times from users where znumber = '".$znumber."'";</w:t>
+      </w:r>
+    </w:p>
+    <w:p>
+      <w:r>
+        <w:t>$result = $conn-&gt;query($sql);</w:t>
       </w:r>
     </w:p>
     <w:p>
@@ -2209,20 +2043,12 @@
     </w:p>
     <w:p>
       <w:r>
-        <w:t xml:space="preserve">function </w:t>
-      </w:r>
-      <w:proofErr w:type="spellStart"/>
-      <w:proofErr w:type="gramStart"/>
-      <w:r>
-        <w:t>resettime</w:t>
-      </w:r>
-      <w:proofErr w:type="spellEnd"/>
-      <w:r>
-        <w:t>(</w:t>
-      </w:r>
-      <w:proofErr w:type="gramEnd"/>
-      <w:r>
-        <w:t>)</w:t>
+        <w:t>//ResetTimer</w:t>
+      </w:r>
+    </w:p>
+    <w:p>
+      <w:r>
+        <w:t>function resettime()</w:t>
       </w:r>
     </w:p>
     <w:p>
@@ -2232,44 +2058,7 @@
     </w:p>
     <w:p>
       <w:r>
-        <w:t xml:space="preserve">    $sql3 = "update users set time = </w:t>
-      </w:r>
-      <w:proofErr w:type="gramStart"/>
-      <w:r>
-        <w:t>" .</w:t>
-      </w:r>
-      <w:proofErr w:type="gramEnd"/>
-      <w:r>
-        <w:t xml:space="preserve"> </w:t>
-      </w:r>
-      <w:proofErr w:type="gramStart"/>
-      <w:r>
-        <w:t>time(</w:t>
-      </w:r>
-      <w:proofErr w:type="gramEnd"/>
-      <w:r>
-        <w:t xml:space="preserve">) . " where </w:t>
-      </w:r>
-      <w:proofErr w:type="spellStart"/>
-      <w:r>
-        <w:t>znumber</w:t>
-      </w:r>
-      <w:proofErr w:type="spellEnd"/>
-      <w:r>
-        <w:t xml:space="preserve"> = '</w:t>
-      </w:r>
-      <w:proofErr w:type="gramStart"/>
-      <w:r>
-        <w:t>".$</w:t>
-      </w:r>
-      <w:proofErr w:type="spellStart"/>
-      <w:proofErr w:type="gramEnd"/>
-      <w:r>
-        <w:t>znumber</w:t>
-      </w:r>
-      <w:proofErr w:type="spellEnd"/>
-      <w:r>
-        <w:t>."'";</w:t>
+        <w:t xml:space="preserve">    $sql3 = "update users set time = " . time() . " where znumber = '".$znumber."'";</w:t>
       </w:r>
     </w:p>
     <w:p>
@@ -2284,15 +2073,7 @@
     </w:p>
     <w:p>
       <w:r>
-        <w:t>if ($result-&gt;</w:t>
-      </w:r>
-      <w:proofErr w:type="spellStart"/>
-      <w:r>
-        <w:t>num_rows</w:t>
-      </w:r>
-      <w:proofErr w:type="spellEnd"/>
-      <w:r>
-        <w:t xml:space="preserve"> &gt; 0) {</w:t>
+        <w:t>if ($result-&gt;num_rows &gt; 0) {</w:t>
       </w:r>
     </w:p>
     <w:p>
@@ -2302,112 +2083,27 @@
     </w:p>
     <w:p>
       <w:r>
-        <w:t xml:space="preserve">    $row2 = $result2-&gt;</w:t>
-      </w:r>
-      <w:proofErr w:type="spellStart"/>
-      <w:r>
-        <w:t>fetch_</w:t>
-      </w:r>
-      <w:proofErr w:type="gramStart"/>
-      <w:r>
-        <w:t>assoc</w:t>
-      </w:r>
-      <w:proofErr w:type="spellEnd"/>
-      <w:r>
-        <w:t>(</w:t>
-      </w:r>
-      <w:proofErr w:type="gramEnd"/>
-      <w:r>
-        <w:t>);</w:t>
-      </w:r>
-    </w:p>
-    <w:p>
-      <w:r>
-        <w:t xml:space="preserve">    </w:t>
-      </w:r>
-      <w:proofErr w:type="gramStart"/>
-      <w:r>
-        <w:t>while(</w:t>
-      </w:r>
-      <w:proofErr w:type="gramEnd"/>
-      <w:r>
-        <w:t>$row = $result-&gt;</w:t>
-      </w:r>
-      <w:proofErr w:type="spellStart"/>
-      <w:r>
-        <w:t>fetch_assoc</w:t>
-      </w:r>
-      <w:proofErr w:type="spellEnd"/>
-      <w:r>
-        <w:t>()) {</w:t>
-      </w:r>
-    </w:p>
-    <w:p>
-      <w:r>
-        <w:t xml:space="preserve">        echo "Login </w:t>
-      </w:r>
-      <w:proofErr w:type="gramStart"/>
-      <w:r>
-        <w:t>Successful!&lt;</w:t>
-      </w:r>
-      <w:proofErr w:type="spellStart"/>
-      <w:proofErr w:type="gramEnd"/>
-      <w:r>
-        <w:t>br</w:t>
-      </w:r>
-      <w:proofErr w:type="spellEnd"/>
-      <w:r>
-        <w:t>&gt;Your Name: " . $row["name"]. "&lt;</w:t>
-      </w:r>
-      <w:proofErr w:type="spellStart"/>
-      <w:r>
-        <w:t>br</w:t>
-      </w:r>
-      <w:proofErr w:type="spellEnd"/>
-      <w:r>
-        <w:t>&gt;";</w:t>
-      </w:r>
-    </w:p>
-    <w:p>
-      <w:r>
-        <w:t xml:space="preserve">        echo "Current Time: </w:t>
-      </w:r>
-      <w:proofErr w:type="gramStart"/>
-      <w:r>
-        <w:t>".time</w:t>
-      </w:r>
-      <w:proofErr w:type="gramEnd"/>
-      <w:r>
-        <w:t>()."&lt;</w:t>
-      </w:r>
-      <w:proofErr w:type="spellStart"/>
-      <w:r>
-        <w:t>br</w:t>
-      </w:r>
-      <w:proofErr w:type="spellEnd"/>
-      <w:r>
-        <w:t>&gt;MySQL Time: ".$row2["times"]."&lt;</w:t>
-      </w:r>
-      <w:proofErr w:type="spellStart"/>
-      <w:r>
-        <w:t>br</w:t>
-      </w:r>
-      <w:proofErr w:type="spellEnd"/>
-      <w:r>
-        <w:t>&gt;";</w:t>
-      </w:r>
-    </w:p>
-    <w:p>
-      <w:r>
-        <w:t xml:space="preserve">        if(</w:t>
-      </w:r>
-      <w:proofErr w:type="gramStart"/>
-      <w:r>
-        <w:t>time(</w:t>
-      </w:r>
-      <w:proofErr w:type="gramEnd"/>
-      <w:r>
-        <w:t>) &gt; $row2["times"] + 1800)</w:t>
+        <w:t xml:space="preserve">    $row2 = $result2-&gt;fetch_assoc();</w:t>
+      </w:r>
+    </w:p>
+    <w:p>
+      <w:r>
+        <w:t xml:space="preserve">    while($row = $result-&gt;fetch_assoc()) {</w:t>
+      </w:r>
+    </w:p>
+    <w:p>
+      <w:r>
+        <w:t xml:space="preserve">        echo "Login Successful!&lt;br&gt;Your Name: " . $row["name"]. "&lt;br&gt;";</w:t>
+      </w:r>
+    </w:p>
+    <w:p>
+      <w:r>
+        <w:t xml:space="preserve">        echo "Current Time: ".time()."&lt;br&gt;MySQL Time: ".$row2["times"]."&lt;br&gt;";</w:t>
+      </w:r>
+    </w:p>
+    <w:p>
+      <w:r>
+        <w:t xml:space="preserve">        if(time() &gt; $row2["times"] + 1800)</w:t>
       </w:r>
     </w:p>
     <w:p>
@@ -2417,57 +2113,8 @@
     </w:p>
     <w:p>
       <w:r>
-        <w:t xml:space="preserve">            echo "Session time is up Start new </w:t>
-      </w:r>
-      <w:proofErr w:type="gramStart"/>
-      <w:r>
-        <w:t>session?&lt;</w:t>
-      </w:r>
-      <w:proofErr w:type="spellStart"/>
-      <w:proofErr w:type="gramEnd"/>
-      <w:r>
-        <w:t>br</w:t>
-      </w:r>
-      <w:proofErr w:type="spellEnd"/>
-      <w:r>
-        <w:t>&gt;&lt;form action='</w:t>
-      </w:r>
-      <w:proofErr w:type="spellStart"/>
-      <w:r>
-        <w:t>called.php</w:t>
-      </w:r>
-      <w:proofErr w:type="spellEnd"/>
-      <w:r>
-        <w:t>' method='POST'&gt;&lt;input type='submit' class='button' name='reset' value='</w:t>
-      </w:r>
-      <w:proofErr w:type="spellStart"/>
-      <w:r>
-        <w:t>resettime</w:t>
-      </w:r>
-      <w:proofErr w:type="spellEnd"/>
-      <w:r>
-        <w:t>' /&gt;&lt;input type='text' name='</w:t>
-      </w:r>
-      <w:proofErr w:type="spellStart"/>
-      <w:r>
-        <w:t>znumber</w:t>
-      </w:r>
-      <w:proofErr w:type="spellEnd"/>
-      <w:r>
-        <w:t>' value='". $</w:t>
-      </w:r>
-      <w:proofErr w:type="spellStart"/>
-      <w:proofErr w:type="gramStart"/>
-      <w:r>
-        <w:t>znumber</w:t>
-      </w:r>
-      <w:proofErr w:type="spellEnd"/>
-      <w:r>
-        <w:t xml:space="preserve"> .</w:t>
-      </w:r>
-      <w:proofErr w:type="gramEnd"/>
-      <w:r>
-        <w:t>"' /&gt;&lt;/form&gt;";</w:t>
+        <w:lastRenderedPageBreak/>
+        <w:t xml:space="preserve">            echo "Session time is up Start new session?&lt;br&gt;&lt;form action='called.php' method='POST'&gt;&lt;input type='submit' class='button' name='reset' value='resettime' /&gt;&lt;input type='text' name='znumber' value='". $znumber ."' /&gt;&lt;/form&gt;";</w:t>
       </w:r>
     </w:p>
     <w:p>
@@ -2482,15 +2129,7 @@
     </w:p>
     <w:p>
       <w:r>
-        <w:t xml:space="preserve">            echo (1800-(</w:t>
-      </w:r>
-      <w:proofErr w:type="gramStart"/>
-      <w:r>
-        <w:t>time(</w:t>
-      </w:r>
-      <w:proofErr w:type="gramEnd"/>
-      <w:r>
-        <w:t>) - $row2["times"]))/60 . " minutes remaining";</w:t>
+        <w:t xml:space="preserve">            echo (1800-(time() - $row2["times"]))/60 . " minutes remaining";</w:t>
       </w:r>
     </w:p>
     <w:p>
@@ -2515,47 +2154,17 @@
     </w:p>
     <w:p>
       <w:r>
-        <w:t xml:space="preserve">    echo "&lt;script&gt;</w:t>
-      </w:r>
-      <w:proofErr w:type="spellStart"/>
-      <w:proofErr w:type="gramStart"/>
-      <w:r>
-        <w:t>setTimeout</w:t>
-      </w:r>
-      <w:proofErr w:type="spellEnd"/>
-      <w:r>
-        <w:t>(</w:t>
-      </w:r>
-      <w:proofErr w:type="gramEnd"/>
-      <w:r>
-        <w:t>\"</w:t>
-      </w:r>
-      <w:proofErr w:type="spellStart"/>
-      <w:r>
-        <w:t>location.href</w:t>
-      </w:r>
-      <w:proofErr w:type="spellEnd"/>
-      <w:r>
-        <w:t xml:space="preserve"> = '../index.html ';\",1500);&lt;/script&gt;";</w:t>
-      </w:r>
-    </w:p>
-    <w:p>
-      <w:r>
-        <w:lastRenderedPageBreak/>
+        <w:t xml:space="preserve">    echo "&lt;script&gt;setTimeout(\"location.href = '../index.html ';\",1500);&lt;/script&gt;";</w:t>
+      </w:r>
+    </w:p>
+    <w:p>
+      <w:r>
         <w:t>}</w:t>
       </w:r>
     </w:p>
     <w:p>
       <w:r>
-        <w:t>$conn-&gt;</w:t>
-      </w:r>
-      <w:proofErr w:type="gramStart"/>
-      <w:r>
-        <w:t>close(</w:t>
-      </w:r>
-      <w:proofErr w:type="gramEnd"/>
-      <w:r>
-        <w:t>);</w:t>
+        <w:t>$conn-&gt;close();</w:t>
       </w:r>
     </w:p>
     <w:p>
@@ -2566,37 +2175,25 @@
     <w:p>
       <w:pPr>
         <w:pStyle w:val="Heading1"/>
+        <w:numPr>
+          <w:ilvl w:val="0"/>
+          <w:numId w:val="0"/>
+        </w:numPr>
         <w:spacing w:before="0"/>
-      </w:pPr>
-      <w:proofErr w:type="spellStart"/>
+        <w:ind w:left="432" w:hanging="432"/>
+      </w:pPr>
       <w:r>
         <w:t>Called.php</w:t>
       </w:r>
-      <w:proofErr w:type="spellEnd"/>
-    </w:p>
-    <w:p>
-      <w:proofErr w:type="gramStart"/>
-      <w:r>
-        <w:t>&lt;?</w:t>
-      </w:r>
-      <w:proofErr w:type="spellStart"/>
-      <w:r>
-        <w:t>php</w:t>
-      </w:r>
-      <w:proofErr w:type="spellEnd"/>
-      <w:proofErr w:type="gramEnd"/>
-    </w:p>
-    <w:p>
-      <w:r>
-        <w:t>$</w:t>
-      </w:r>
-      <w:proofErr w:type="spellStart"/>
-      <w:r>
-        <w:t>servername</w:t>
-      </w:r>
-      <w:proofErr w:type="spellEnd"/>
-      <w:r>
-        <w:t xml:space="preserve"> = "localhost";</w:t>
+    </w:p>
+    <w:p>
+      <w:r>
+        <w:t>&lt;?php</w:t>
+      </w:r>
+    </w:p>
+    <w:p>
+      <w:r>
+        <w:t>$servername = "localhost";</w:t>
       </w:r>
     </w:p>
     <w:p>
@@ -2611,36 +2208,12 @@
     </w:p>
     <w:p>
       <w:r>
-        <w:t>$</w:t>
-      </w:r>
-      <w:proofErr w:type="spellStart"/>
-      <w:r>
-        <w:t>dbname</w:t>
-      </w:r>
-      <w:proofErr w:type="spellEnd"/>
-      <w:r>
-        <w:t xml:space="preserve"> = "CEN4010_S2018g06";</w:t>
-      </w:r>
-    </w:p>
-    <w:p>
-      <w:r>
-        <w:t>$</w:t>
-      </w:r>
-      <w:proofErr w:type="spellStart"/>
-      <w:r>
-        <w:t>znumber</w:t>
-      </w:r>
-      <w:proofErr w:type="spellEnd"/>
-      <w:r>
-        <w:t xml:space="preserve"> = $_POST['</w:t>
-      </w:r>
-      <w:proofErr w:type="spellStart"/>
-      <w:r>
-        <w:t>znumber</w:t>
-      </w:r>
-      <w:proofErr w:type="spellEnd"/>
-      <w:r>
-        <w:t>'];</w:t>
+        <w:t>$dbname = "CEN4010_S2018g06";</w:t>
+      </w:r>
+    </w:p>
+    <w:p>
+      <w:r>
+        <w:t>$znumber = $_POST['znumber'];</w:t>
       </w:r>
     </w:p>
     <w:p>
@@ -2650,36 +2223,7 @@
     </w:p>
     <w:p>
       <w:r>
-        <w:t xml:space="preserve">$conn = new </w:t>
-      </w:r>
-      <w:proofErr w:type="spellStart"/>
-      <w:proofErr w:type="gramStart"/>
-      <w:r>
-        <w:t>mysqli</w:t>
-      </w:r>
-      <w:proofErr w:type="spellEnd"/>
-      <w:r>
-        <w:t>(</w:t>
-      </w:r>
-      <w:proofErr w:type="gramEnd"/>
-      <w:r>
-        <w:t>$</w:t>
-      </w:r>
-      <w:proofErr w:type="spellStart"/>
-      <w:r>
-        <w:t>servername</w:t>
-      </w:r>
-      <w:proofErr w:type="spellEnd"/>
-      <w:r>
-        <w:t>, $username, $password, $</w:t>
-      </w:r>
-      <w:proofErr w:type="spellStart"/>
-      <w:r>
-        <w:t>dbname</w:t>
-      </w:r>
-      <w:proofErr w:type="spellEnd"/>
-      <w:r>
-        <w:t>);</w:t>
+        <w:t>$conn = new mysqli($servername, $username, $password, $dbname);</w:t>
       </w:r>
     </w:p>
     <w:p>
@@ -2689,36 +2233,12 @@
     </w:p>
     <w:p>
       <w:r>
-        <w:t>if ($conn-&gt;</w:t>
-      </w:r>
-      <w:proofErr w:type="spellStart"/>
-      <w:r>
-        <w:t>connect_error</w:t>
-      </w:r>
-      <w:proofErr w:type="spellEnd"/>
-      <w:r>
-        <w:t>) {</w:t>
-      </w:r>
-    </w:p>
-    <w:p>
-      <w:r>
-        <w:t xml:space="preserve">    </w:t>
-      </w:r>
-      <w:proofErr w:type="gramStart"/>
-      <w:r>
-        <w:t>die(</w:t>
-      </w:r>
-      <w:proofErr w:type="gramEnd"/>
-      <w:r>
-        <w:t>"Connection failed: " . $conn-&gt;</w:t>
-      </w:r>
-      <w:proofErr w:type="spellStart"/>
-      <w:r>
-        <w:t>connect_error</w:t>
-      </w:r>
-      <w:proofErr w:type="spellEnd"/>
-      <w:r>
-        <w:t>);</w:t>
+        <w:t>if ($conn-&gt;connect_error) {</w:t>
+      </w:r>
+    </w:p>
+    <w:p>
+      <w:r>
+        <w:t xml:space="preserve">    die("Connection failed: " . $conn-&gt;connect_error);</w:t>
       </w:r>
     </w:p>
     <w:p>
@@ -2729,44 +2249,7 @@
     <w:p>
       <w:r>
         <w:tab/>
-        <w:t xml:space="preserve">$sql3 = "update users set times = </w:t>
-      </w:r>
-      <w:proofErr w:type="gramStart"/>
-      <w:r>
-        <w:t>" .</w:t>
-      </w:r>
-      <w:proofErr w:type="gramEnd"/>
-      <w:r>
-        <w:t xml:space="preserve"> </w:t>
-      </w:r>
-      <w:proofErr w:type="gramStart"/>
-      <w:r>
-        <w:t>time(</w:t>
-      </w:r>
-      <w:proofErr w:type="gramEnd"/>
-      <w:r>
-        <w:t xml:space="preserve">) . " where </w:t>
-      </w:r>
-      <w:proofErr w:type="spellStart"/>
-      <w:r>
-        <w:t>znumber</w:t>
-      </w:r>
-      <w:proofErr w:type="spellEnd"/>
-      <w:r>
-        <w:t xml:space="preserve"> = </w:t>
-      </w:r>
-      <w:proofErr w:type="gramStart"/>
-      <w:r>
-        <w:t>".$</w:t>
-      </w:r>
-      <w:proofErr w:type="spellStart"/>
-      <w:proofErr w:type="gramEnd"/>
-      <w:r>
-        <w:t>znumber</w:t>
-      </w:r>
-      <w:proofErr w:type="spellEnd"/>
-      <w:r>
-        <w:t>;</w:t>
+        <w:t>$sql3 = "update users set times = " . time() . " where znumber = ".$znumber;</w:t>
       </w:r>
     </w:p>
     <w:p>
@@ -2780,18 +2263,13 @@
         <w:tab/>
         <w:t>echo "Workstation reserved successfully, use this site again to check how much time is remaining.";</w:t>
       </w:r>
-    </w:p>
-    <w:p>
-      <w:r>
-        <w:t>$conn-&gt;</w:t>
-      </w:r>
-      <w:proofErr w:type="gramStart"/>
-      <w:r>
-        <w:t>close(</w:t>
-      </w:r>
-      <w:proofErr w:type="gramEnd"/>
-      <w:r>
-        <w:t>);</w:t>
+      <w:r>
+        <w:t xml:space="preserve"> //Maybe throw in a redirect to another page</w:t>
+      </w:r>
+    </w:p>
+    <w:p>
+      <w:r>
+        <w:t>$conn-&gt;close();</w:t>
       </w:r>
     </w:p>
     <w:p>
@@ -2806,7 +2284,7 @@
       </w:pPr>
     </w:p>
     <w:sectPr>
-      <w:footerReference w:type="default" r:id="rId16"/>
+      <w:footerReference w:type="default" r:id="rId17"/>
       <w:pgSz w:w="12240" w:h="15840"/>
       <w:pgMar w:top="1440" w:right="1800" w:bottom="1440" w:left="1800" w:header="720" w:footer="720" w:gutter="0"/>
       <w:pgNumType w:start="0"/>
@@ -7535,7 +7013,7 @@
 </file>
 
 <file path=customXml/itemProps2.xml><?xml version="1.0" encoding="utf-8"?>
-<ds:datastoreItem xmlns:ds="http://schemas.openxmlformats.org/officeDocument/2006/customXml" ds:itemID="{80115269-B5D6-4D34-8322-BE762FC70274}">
+<ds:datastoreItem xmlns:ds="http://schemas.openxmlformats.org/officeDocument/2006/customXml" ds:itemID="{F0C37E05-8A23-444A-B098-AD1B683B0875}">
   <ds:schemaRefs>
     <ds:schemaRef ds:uri="http://schemas.openxmlformats.org/officeDocument/2006/bibliography"/>
   </ds:schemaRefs>

</xml_diff>